<commit_message>
Fixed Columns, they now go in the middle instead of the end
</commit_message>
<xml_diff>
--- a/_.docx
+++ b/_.docx
@@ -58,6 +58,32 @@
               <w:rPr>
                 <w:b/>
               </w:rPr>
+              <w:t>Blank_Col_0</w:t>
+            </w:r>
+          </w:p>
+        </w:tc>
+        <w:tc>
+          <w:tcPr>
+            <w:tcW w:type="dxa" w:w="1728"/>
+          </w:tcPr>
+          <w:p>
+            <w:r>
+              <w:rPr>
+                <w:b/>
+              </w:rPr>
+              <w:t>Blank_Col_1</w:t>
+            </w:r>
+          </w:p>
+        </w:tc>
+        <w:tc>
+          <w:tcPr>
+            <w:tcW w:type="dxa" w:w="1728"/>
+          </w:tcPr>
+          <w:p>
+            <w:r>
+              <w:rPr>
+                <w:b/>
+              </w:rPr>
               <w:t>Registrar Info</w:t>
             </w:r>
           </w:p>
@@ -75,6 +101,21 @@
             </w:r>
           </w:p>
         </w:tc>
+      </w:tr>
+      <w:tr>
+        <w:tc>
+          <w:tcPr>
+            <w:tcW w:type="dxa" w:w="1728"/>
+          </w:tcPr>
+          <w:p>
+            <w:r>
+              <w:rPr>
+                <w:b/>
+              </w:rPr>
+              <w:t>Thursday, April 29</w:t>
+            </w:r>
+          </w:p>
+        </w:tc>
         <w:tc>
           <w:tcPr>
             <w:tcW w:type="dxa" w:w="1728"/>
@@ -86,21 +127,6 @@
             <w:tcW w:type="dxa" w:w="1728"/>
           </w:tcPr>
           <w:p/>
-        </w:tc>
-      </w:tr>
-      <w:tr>
-        <w:tc>
-          <w:tcPr>
-            <w:tcW w:type="dxa" w:w="1728"/>
-          </w:tcPr>
-          <w:p>
-            <w:r>
-              <w:rPr>
-                <w:b/>
-              </w:rPr>
-              <w:t>Monday, August 30</w:t>
-            </w:r>
-          </w:p>
         </w:tc>
         <w:tc>
           <w:tcPr>
@@ -119,7 +145,45 @@
             <w:tcW w:type="dxa" w:w="1728"/>
           </w:tcPr>
           <w:p>
-            <w:r/>
+            <w:r>
+              <w:t>9th day of Ridvan [Baháʼí]</w:t>
+              <w:br/>
+              <w:br/>
+              <w:t>12th day of Ridvan [Baháʼí] (Sunday, May 2)</w:t>
+              <w:br/>
+              <w:br/>
+              <w:t>Declaration of Bab [Baháʼí] (Monday, May 24)</w:t>
+              <w:br/>
+              <w:br/>
+              <w:t>Ascension of Baha’u’llah [Baháʼí] (Saturday, May 29)</w:t>
+              <w:br/>
+              <w:br/>
+              <w:t>Shavuot [Judaism] (Saturday, June 5)</w:t>
+              <w:br/>
+              <w:br/>
+              <w:t>Shavuot [Judaism] (Sunday, June 6)</w:t>
+              <w:br/>
+              <w:br/>
+              <w:t>Hijra (New Year) [Islam] (Monday, August 9)</w:t>
+              <w:br/>
+              <w:br/>
+              <w:t>Ashura [Islam] (Wednesday, August 18)</w:t>
+            </w:r>
+          </w:p>
+        </w:tc>
+      </w:tr>
+      <w:tr>
+        <w:tc>
+          <w:tcPr>
+            <w:tcW w:type="dxa" w:w="1728"/>
+          </w:tcPr>
+          <w:p>
+            <w:r>
+              <w:rPr>
+                <w:b/>
+              </w:rPr>
+              <w:t>Thursday, September 2</w:t>
+            </w:r>
           </w:p>
         </w:tc>
         <w:tc>
@@ -134,28 +198,13 @@
           </w:tcPr>
           <w:p/>
         </w:tc>
-      </w:tr>
-      <w:tr>
         <w:tc>
           <w:tcPr>
             <w:tcW w:type="dxa" w:w="1728"/>
           </w:tcPr>
           <w:p>
             <w:r>
-              <w:rPr>
-                <w:b/>
-              </w:rPr>
-              <w:t>Monday, September 6</w:t>
-            </w:r>
-          </w:p>
-        </w:tc>
-        <w:tc>
-          <w:tcPr>
-            <w:tcW w:type="dxa" w:w="1728"/>
-          </w:tcPr>
-          <w:p>
-            <w:r>
-              <w:t>Labor Day</w:t>
+              <w:t>Labor Day (Monday, September 6)</w:t>
               <w:br/>
               <w:br/>
               <w:t>Waitlist Deadline (Tuesday, September 7)</w:t>
@@ -175,9 +224,21 @@
               <w:br/>
               <w:br/>
               <w:t>Rosh Hashana [Judaism] (Wednesday, September 8)</w:t>
-              <w:br/>
-              <w:br/>
-              <w:t>Ganesh Chaturthi [Hinduism] (Friday, September 10)</w:t>
+            </w:r>
+          </w:p>
+        </w:tc>
+      </w:tr>
+      <w:tr>
+        <w:tc>
+          <w:tcPr>
+            <w:tcW w:type="dxa" w:w="1728"/>
+          </w:tcPr>
+          <w:p>
+            <w:r>
+              <w:rPr>
+                <w:b/>
+              </w:rPr>
+              <w:t>Thursday, September 9</w:t>
             </w:r>
           </w:p>
         </w:tc>
@@ -192,21 +253,6 @@
             <w:tcW w:type="dxa" w:w="1728"/>
           </w:tcPr>
           <w:p/>
-        </w:tc>
-      </w:tr>
-      <w:tr>
-        <w:tc>
-          <w:tcPr>
-            <w:tcW w:type="dxa" w:w="1728"/>
-          </w:tcPr>
-          <w:p>
-            <w:r>
-              <w:rPr>
-                <w:b/>
-              </w:rPr>
-              <w:t>Monday, September 13</w:t>
-            </w:r>
-          </w:p>
         </w:tc>
         <w:tc>
           <w:tcPr>
@@ -227,7 +273,22 @@
           </w:tcPr>
           <w:p>
             <w:r>
-              <w:t>Yom Kippur [Judaism] (Thursday, September 16)</w:t>
+              <w:t>Ganesh Chaturthi [Hinduism] (Friday, September 10)</w:t>
+            </w:r>
+          </w:p>
+        </w:tc>
+      </w:tr>
+      <w:tr>
+        <w:tc>
+          <w:tcPr>
+            <w:tcW w:type="dxa" w:w="1728"/>
+          </w:tcPr>
+          <w:p>
+            <w:r>
+              <w:rPr>
+                <w:b/>
+              </w:rPr>
+              <w:t>Thursday, September 16</w:t>
             </w:r>
           </w:p>
         </w:tc>
@@ -243,21 +304,6 @@
           </w:tcPr>
           <w:p/>
         </w:tc>
-      </w:tr>
-      <w:tr>
-        <w:tc>
-          <w:tcPr>
-            <w:tcW w:type="dxa" w:w="1728"/>
-          </w:tcPr>
-          <w:p>
-            <w:r>
-              <w:rPr>
-                <w:b/>
-              </w:rPr>
-              <w:t>Monday, September 20</w:t>
-            </w:r>
-          </w:p>
-        </w:tc>
         <w:tc>
           <w:tcPr>
             <w:tcW w:type="dxa" w:w="1728"/>
@@ -272,10 +318,28 @@
           </w:tcPr>
           <w:p>
             <w:r>
+              <w:t>Yom Kippur [Judaism]</w:t>
+              <w:br/>
+              <w:br/>
               <w:t>First and Second Days of Sukkot [Judaism] (Tuesday, September 21)</w:t>
               <w:br/>
               <w:br/>
               <w:t>First and Second Days of Sukkot [Judaism] (Wednesday, September 22)</w:t>
+            </w:r>
+          </w:p>
+        </w:tc>
+      </w:tr>
+      <w:tr>
+        <w:tc>
+          <w:tcPr>
+            <w:tcW w:type="dxa" w:w="1728"/>
+          </w:tcPr>
+          <w:p>
+            <w:r>
+              <w:rPr>
+                <w:b/>
+              </w:rPr>
+              <w:t>Thursday, September 23</w:t>
             </w:r>
           </w:p>
         </w:tc>
@@ -290,21 +354,6 @@
             <w:tcW w:type="dxa" w:w="1728"/>
           </w:tcPr>
           <w:p/>
-        </w:tc>
-      </w:tr>
-      <w:tr>
-        <w:tc>
-          <w:tcPr>
-            <w:tcW w:type="dxa" w:w="1728"/>
-          </w:tcPr>
-          <w:p>
-            <w:r>
-              <w:rPr>
-                <w:b/>
-              </w:rPr>
-              <w:t>Monday, September 27</w:t>
-            </w:r>
-          </w:p>
         </w:tc>
         <w:tc>
           <w:tcPr>
@@ -324,6 +373,21 @@
             </w:r>
           </w:p>
         </w:tc>
+      </w:tr>
+      <w:tr>
+        <w:tc>
+          <w:tcPr>
+            <w:tcW w:type="dxa" w:w="1728"/>
+          </w:tcPr>
+          <w:p>
+            <w:r>
+              <w:rPr>
+                <w:b/>
+              </w:rPr>
+              <w:t>Thursday, September 30</w:t>
+            </w:r>
+          </w:p>
+        </w:tc>
         <w:tc>
           <w:tcPr>
             <w:tcW w:type="dxa" w:w="1728"/>
@@ -335,21 +399,6 @@
             <w:tcW w:type="dxa" w:w="1728"/>
           </w:tcPr>
           <w:p/>
-        </w:tc>
-      </w:tr>
-      <w:tr>
-        <w:tc>
-          <w:tcPr>
-            <w:tcW w:type="dxa" w:w="1728"/>
-          </w:tcPr>
-          <w:p>
-            <w:r>
-              <w:rPr>
-                <w:b/>
-              </w:rPr>
-              <w:t>Monday, October 4</w:t>
-            </w:r>
-          </w:p>
         </w:tc>
         <w:tc>
           <w:tcPr>
@@ -371,18 +420,6 @@
             </w:r>
           </w:p>
         </w:tc>
-        <w:tc>
-          <w:tcPr>
-            <w:tcW w:type="dxa" w:w="1728"/>
-          </w:tcPr>
-          <w:p/>
-        </w:tc>
-        <w:tc>
-          <w:tcPr>
-            <w:tcW w:type="dxa" w:w="1728"/>
-          </w:tcPr>
-          <w:p/>
-        </w:tc>
       </w:tr>
       <w:tr>
         <w:tc>
@@ -394,25 +431,7 @@
               <w:rPr>
                 <w:b/>
               </w:rPr>
-              <w:t>Monday, October 11</w:t>
-            </w:r>
-          </w:p>
-        </w:tc>
-        <w:tc>
-          <w:tcPr>
-            <w:tcW w:type="dxa" w:w="1728"/>
-          </w:tcPr>
-          <w:p>
-            <w:r/>
-          </w:p>
-        </w:tc>
-        <w:tc>
-          <w:tcPr>
-            <w:tcW w:type="dxa" w:w="1728"/>
-          </w:tcPr>
-          <w:p>
-            <w:r>
-              <w:t>Vijaya Dashami [Hinduism] (Thursday, October 14)</w:t>
+              <w:t>Thursday, October 7</w:t>
             </w:r>
           </w:p>
         </w:tc>
@@ -427,21 +446,6 @@
             <w:tcW w:type="dxa" w:w="1728"/>
           </w:tcPr>
           <w:p/>
-        </w:tc>
-      </w:tr>
-      <w:tr>
-        <w:tc>
-          <w:tcPr>
-            <w:tcW w:type="dxa" w:w="1728"/>
-          </w:tcPr>
-          <w:p>
-            <w:r>
-              <w:rPr>
-                <w:b/>
-              </w:rPr>
-              <w:t>Monday, October 18</w:t>
-            </w:r>
-          </w:p>
         </w:tc>
         <w:tc>
           <w:tcPr>
@@ -459,6 +463,21 @@
             <w:r/>
           </w:p>
         </w:tc>
+      </w:tr>
+      <w:tr>
+        <w:tc>
+          <w:tcPr>
+            <w:tcW w:type="dxa" w:w="1728"/>
+          </w:tcPr>
+          <w:p>
+            <w:r>
+              <w:rPr>
+                <w:b/>
+              </w:rPr>
+              <w:t>Thursday, October 14</w:t>
+            </w:r>
+          </w:p>
+        </w:tc>
         <w:tc>
           <w:tcPr>
             <w:tcW w:type="dxa" w:w="1728"/>
@@ -471,6 +490,24 @@
           </w:tcPr>
           <w:p/>
         </w:tc>
+        <w:tc>
+          <w:tcPr>
+            <w:tcW w:type="dxa" w:w="1728"/>
+          </w:tcPr>
+          <w:p>
+            <w:r/>
+          </w:p>
+        </w:tc>
+        <w:tc>
+          <w:tcPr>
+            <w:tcW w:type="dxa" w:w="1728"/>
+          </w:tcPr>
+          <w:p>
+            <w:r>
+              <w:t>Vijaya Dashami [Hinduism]</w:t>
+            </w:r>
+          </w:p>
+        </w:tc>
       </w:tr>
       <w:tr>
         <w:tc>
@@ -482,9 +519,21 @@
               <w:rPr>
                 <w:b/>
               </w:rPr>
-              <w:t>Monday, October 25</w:t>
+              <w:t>Thursday, October 21</w:t>
             </w:r>
           </w:p>
+        </w:tc>
+        <w:tc>
+          <w:tcPr>
+            <w:tcW w:type="dxa" w:w="1728"/>
+          </w:tcPr>
+          <w:p/>
+        </w:tc>
+        <w:tc>
+          <w:tcPr>
+            <w:tcW w:type="dxa" w:w="1728"/>
+          </w:tcPr>
+          <w:p/>
         </w:tc>
         <w:tc>
           <w:tcPr>
@@ -502,18 +551,6 @@
             <w:r/>
           </w:p>
         </w:tc>
-        <w:tc>
-          <w:tcPr>
-            <w:tcW w:type="dxa" w:w="1728"/>
-          </w:tcPr>
-          <w:p/>
-        </w:tc>
-        <w:tc>
-          <w:tcPr>
-            <w:tcW w:type="dxa" w:w="1728"/>
-          </w:tcPr>
-          <w:p/>
-        </w:tc>
       </w:tr>
       <w:tr>
         <w:tc>
@@ -525,31 +562,7 @@
               <w:rPr>
                 <w:b/>
               </w:rPr>
-              <w:t>Monday, November 1</w:t>
-            </w:r>
-          </w:p>
-        </w:tc>
-        <w:tc>
-          <w:tcPr>
-            <w:tcW w:type="dxa" w:w="1728"/>
-          </w:tcPr>
-          <w:p>
-            <w:r/>
-          </w:p>
-        </w:tc>
-        <w:tc>
-          <w:tcPr>
-            <w:tcW w:type="dxa" w:w="1728"/>
-          </w:tcPr>
-          <w:p>
-            <w:r>
-              <w:t>Diwali [Hinduism, Buddhism, Jainism, Sikhism] (Thursday, November 4)</w:t>
-              <w:br/>
-              <w:br/>
-              <w:t>Birth of Bab [Baháʼí] (Saturday, November 6)</w:t>
-              <w:br/>
-              <w:br/>
-              <w:t>Birth of Baha’u’llah [Baháʼí] (Sunday, November 7)</w:t>
+              <w:t>Thursday, October 28</w:t>
             </w:r>
           </w:p>
         </w:tc>
@@ -564,66 +577,6 @@
             <w:tcW w:type="dxa" w:w="1728"/>
           </w:tcPr>
           <w:p/>
-        </w:tc>
-      </w:tr>
-      <w:tr>
-        <w:tc>
-          <w:tcPr>
-            <w:tcW w:type="dxa" w:w="1728"/>
-          </w:tcPr>
-          <w:p>
-            <w:r>
-              <w:rPr>
-                <w:b/>
-              </w:rPr>
-              <w:t>Monday, November 8</w:t>
-            </w:r>
-          </w:p>
-        </w:tc>
-        <w:tc>
-          <w:tcPr>
-            <w:tcW w:type="dxa" w:w="1728"/>
-          </w:tcPr>
-          <w:p>
-            <w:r>
-              <w:t>Deadline To Withdraw From Individual Courses (Wednesday, November 10)</w:t>
-            </w:r>
-          </w:p>
-        </w:tc>
-        <w:tc>
-          <w:tcPr>
-            <w:tcW w:type="dxa" w:w="1728"/>
-          </w:tcPr>
-          <w:p>
-            <w:r/>
-          </w:p>
-        </w:tc>
-        <w:tc>
-          <w:tcPr>
-            <w:tcW w:type="dxa" w:w="1728"/>
-          </w:tcPr>
-          <w:p/>
-        </w:tc>
-        <w:tc>
-          <w:tcPr>
-            <w:tcW w:type="dxa" w:w="1728"/>
-          </w:tcPr>
-          <w:p/>
-        </w:tc>
-      </w:tr>
-      <w:tr>
-        <w:tc>
-          <w:tcPr>
-            <w:tcW w:type="dxa" w:w="1728"/>
-          </w:tcPr>
-          <w:p>
-            <w:r>
-              <w:rPr>
-                <w:b/>
-              </w:rPr>
-              <w:t>Monday, November 15</w:t>
-            </w:r>
-          </w:p>
         </w:tc>
         <w:tc>
           <w:tcPr>
@@ -641,18 +594,6 @@
             <w:r/>
           </w:p>
         </w:tc>
-        <w:tc>
-          <w:tcPr>
-            <w:tcW w:type="dxa" w:w="1728"/>
-          </w:tcPr>
-          <w:p/>
-        </w:tc>
-        <w:tc>
-          <w:tcPr>
-            <w:tcW w:type="dxa" w:w="1728"/>
-          </w:tcPr>
-          <w:p/>
-        </w:tc>
       </w:tr>
       <w:tr>
         <w:tc>
@@ -664,29 +605,8 @@
               <w:rPr>
                 <w:b/>
               </w:rPr>
-              <w:t>Monday, November 22</w:t>
+              <w:t>Thursday, November 4</w:t>
             </w:r>
-          </w:p>
-        </w:tc>
-        <w:tc>
-          <w:tcPr>
-            <w:tcW w:type="dxa" w:w="1728"/>
-          </w:tcPr>
-          <w:p>
-            <w:r>
-              <w:t>Thanksgiving Day (Thursday, November 25)</w:t>
-              <w:br/>
-              <w:br/>
-              <w:t>American Indian Heritage Day (Friday, November 26)</w:t>
-            </w:r>
-          </w:p>
-        </w:tc>
-        <w:tc>
-          <w:tcPr>
-            <w:tcW w:type="dxa" w:w="1728"/>
-          </w:tcPr>
-          <w:p>
-            <w:r/>
           </w:p>
         </w:tc>
         <w:tc>
@@ -701,6 +621,32 @@
           </w:tcPr>
           <w:p/>
         </w:tc>
+        <w:tc>
+          <w:tcPr>
+            <w:tcW w:type="dxa" w:w="1728"/>
+          </w:tcPr>
+          <w:p>
+            <w:r>
+              <w:t>Deadline To Withdraw From Individual Courses (Wednesday, November 10)</w:t>
+            </w:r>
+          </w:p>
+        </w:tc>
+        <w:tc>
+          <w:tcPr>
+            <w:tcW w:type="dxa" w:w="1728"/>
+          </w:tcPr>
+          <w:p>
+            <w:r>
+              <w:t>Diwali [Hinduism, Buddhism, Jainism, Sikhism]</w:t>
+              <w:br/>
+              <w:br/>
+              <w:t>Birth of Bab [Baháʼí] (Saturday, November 6)</w:t>
+              <w:br/>
+              <w:br/>
+              <w:t>Birth of Baha’u’llah [Baháʼí] (Sunday, November 7)</w:t>
+            </w:r>
+          </w:p>
+        </w:tc>
       </w:tr>
       <w:tr>
         <w:tc>
@@ -712,9 +658,21 @@
               <w:rPr>
                 <w:b/>
               </w:rPr>
-              <w:t>Monday, November 29</w:t>
+              <w:t>Thursday, November 11</w:t>
             </w:r>
           </w:p>
+        </w:tc>
+        <w:tc>
+          <w:tcPr>
+            <w:tcW w:type="dxa" w:w="1728"/>
+          </w:tcPr>
+          <w:p/>
+        </w:tc>
+        <w:tc>
+          <w:tcPr>
+            <w:tcW w:type="dxa" w:w="1728"/>
+          </w:tcPr>
+          <w:p/>
         </w:tc>
         <w:tc>
           <w:tcPr>
@@ -732,6 +690,21 @@
             <w:r/>
           </w:p>
         </w:tc>
+      </w:tr>
+      <w:tr>
+        <w:tc>
+          <w:tcPr>
+            <w:tcW w:type="dxa" w:w="1728"/>
+          </w:tcPr>
+          <w:p>
+            <w:r>
+              <w:rPr>
+                <w:b/>
+              </w:rPr>
+              <w:t>Thursday, November 18</w:t>
+            </w:r>
+          </w:p>
+        </w:tc>
         <w:tc>
           <w:tcPr>
             <w:tcW w:type="dxa" w:w="1728"/>
@@ -743,21 +716,6 @@
             <w:tcW w:type="dxa" w:w="1728"/>
           </w:tcPr>
           <w:p/>
-        </w:tc>
-      </w:tr>
-      <w:tr>
-        <w:tc>
-          <w:tcPr>
-            <w:tcW w:type="dxa" w:w="1728"/>
-          </w:tcPr>
-          <w:p>
-            <w:r>
-              <w:rPr>
-                <w:b/>
-              </w:rPr>
-              <w:t>Monday, December 6</w:t>
-            </w:r>
-          </w:p>
         </w:tc>
         <w:tc>
           <w:tcPr>
@@ -775,6 +733,21 @@
             <w:r/>
           </w:p>
         </w:tc>
+      </w:tr>
+      <w:tr>
+        <w:tc>
+          <w:tcPr>
+            <w:tcW w:type="dxa" w:w="1728"/>
+          </w:tcPr>
+          <w:p>
+            <w:r>
+              <w:rPr>
+                <w:b/>
+              </w:rPr>
+              <w:t>Thursday, November 25</w:t>
+            </w:r>
+          </w:p>
+        </w:tc>
         <w:tc>
           <w:tcPr>
             <w:tcW w:type="dxa" w:w="1728"/>
@@ -786,6 +759,70 @@
             <w:tcW w:type="dxa" w:w="1728"/>
           </w:tcPr>
           <w:p/>
+        </w:tc>
+        <w:tc>
+          <w:tcPr>
+            <w:tcW w:type="dxa" w:w="1728"/>
+          </w:tcPr>
+          <w:p>
+            <w:r>
+              <w:t>Thanksgiving Recess Thanksgiving Day</w:t>
+              <w:br/>
+              <w:br/>
+              <w:t>American Indian Heritage Day (Friday, November 26)</w:t>
+            </w:r>
+          </w:p>
+        </w:tc>
+        <w:tc>
+          <w:tcPr>
+            <w:tcW w:type="dxa" w:w="1728"/>
+          </w:tcPr>
+          <w:p>
+            <w:r/>
+          </w:p>
+        </w:tc>
+      </w:tr>
+      <w:tr>
+        <w:tc>
+          <w:tcPr>
+            <w:tcW w:type="dxa" w:w="1728"/>
+          </w:tcPr>
+          <w:p>
+            <w:r>
+              <w:rPr>
+                <w:b/>
+              </w:rPr>
+              <w:t>Thursday, December 2</w:t>
+            </w:r>
+          </w:p>
+        </w:tc>
+        <w:tc>
+          <w:tcPr>
+            <w:tcW w:type="dxa" w:w="1728"/>
+          </w:tcPr>
+          <w:p/>
+        </w:tc>
+        <w:tc>
+          <w:tcPr>
+            <w:tcW w:type="dxa" w:w="1728"/>
+          </w:tcPr>
+          <w:p/>
+        </w:tc>
+        <w:tc>
+          <w:tcPr>
+            <w:tcW w:type="dxa" w:w="1728"/>
+          </w:tcPr>
+          <w:p>
+            <w:r/>
+          </w:p>
+        </w:tc>
+        <w:tc>
+          <w:tcPr>
+            <w:tcW w:type="dxa" w:w="1728"/>
+          </w:tcPr>
+          <w:p>
+            <w:r/>
+          </w:p>
         </w:tc>
       </w:tr>
     </w:tbl>
@@ -808,7 +845,7 @@
       <w:jc w:val="right"/>
     </w:pPr>
     <w:r>
-      <w:t>Last updated: 7/22/2021</w:t>
+      <w:t>Last updated: 7/23/2021</w:t>
     </w:r>
   </w:p>
 </w:hdr>

</xml_diff>

<commit_message>
Changed Front UI from today's meeting.
Changes:
Introductions
Subheader for Semester dropdown
Switched the Schedule Information around
Switched around Additional Options
Religion Checked by default
Added "Include Academic Calendar", disabled
</commit_message>
<xml_diff>
--- a/_.docx
+++ b/_.docx
@@ -29,16 +29,14 @@
         <w:tblLook w:firstColumn="1" w:firstRow="1" w:lastColumn="0" w:lastRow="0" w:noHBand="0" w:noVBand="1" w:val="04A0"/>
       </w:tblPr>
       <w:tblGrid>
-        <w:gridCol w:w="1728"/>
-        <w:gridCol w:w="1728"/>
-        <w:gridCol w:w="1728"/>
-        <w:gridCol w:w="1728"/>
-        <w:gridCol w:w="1728"/>
+        <w:gridCol w:w="2880"/>
+        <w:gridCol w:w="2880"/>
+        <w:gridCol w:w="2880"/>
       </w:tblGrid>
       <w:tr>
         <w:tc>
           <w:tcPr>
-            <w:tcW w:type="dxa" w:w="1728"/>
+            <w:tcW w:type="dxa" w:w="2880"/>
           </w:tcPr>
           <w:p>
             <w:r>
@@ -51,33 +49,20 @@
         </w:tc>
         <w:tc>
           <w:tcPr>
-            <w:tcW w:type="dxa" w:w="1728"/>
+            <w:tcW w:type="dxa" w:w="2880"/>
           </w:tcPr>
           <w:p>
             <w:r>
               <w:rPr>
                 <w:b/>
               </w:rPr>
-              <w:t>Blank_Col_0</w:t>
+              <w:t xml:space="preserve">         </w:t>
             </w:r>
           </w:p>
         </w:tc>
         <w:tc>
           <w:tcPr>
-            <w:tcW w:type="dxa" w:w="1728"/>
-          </w:tcPr>
-          <w:p>
-            <w:r>
-              <w:rPr>
-                <w:b/>
-              </w:rPr>
-              <w:t>Blank_Col_1</w:t>
-            </w:r>
-          </w:p>
-        </w:tc>
-        <w:tc>
-          <w:tcPr>
-            <w:tcW w:type="dxa" w:w="1728"/>
+            <w:tcW w:type="dxa" w:w="2880"/>
           </w:tcPr>
           <w:p>
             <w:r>
@@ -88,49 +73,32 @@
             </w:r>
           </w:p>
         </w:tc>
+      </w:tr>
+      <w:tr>
         <w:tc>
           <w:tcPr>
-            <w:tcW w:type="dxa" w:w="1728"/>
+            <w:tcW w:type="dxa" w:w="2880"/>
           </w:tcPr>
           <w:p>
             <w:r>
               <w:rPr>
                 <w:b/>
               </w:rPr>
-              <w:t>Common Religious Observances</w:t>
-            </w:r>
-          </w:p>
-        </w:tc>
-      </w:tr>
-      <w:tr>
-        <w:tc>
-          <w:tcPr>
-            <w:tcW w:type="dxa" w:w="1728"/>
-          </w:tcPr>
-          <w:p>
-            <w:r>
-              <w:rPr>
-                <w:b/>
-              </w:rPr>
-              <w:t>Thursday, April 29</w:t>
+              <w:t>Monday, August 30</w:t>
+              <w:br/>
+              <w:t>(Week 1)</w:t>
             </w:r>
           </w:p>
         </w:tc>
         <w:tc>
           <w:tcPr>
-            <w:tcW w:type="dxa" w:w="1728"/>
+            <w:tcW w:type="dxa" w:w="2880"/>
           </w:tcPr>
           <w:p/>
         </w:tc>
         <w:tc>
           <w:tcPr>
-            <w:tcW w:type="dxa" w:w="1728"/>
-          </w:tcPr>
-          <w:p/>
-        </w:tc>
-        <w:tc>
-          <w:tcPr>
-            <w:tcW w:type="dxa" w:w="1728"/>
+            <w:tcW w:type="dxa" w:w="2880"/>
           </w:tcPr>
           <w:p>
             <w:r>
@@ -140,71 +108,36 @@
             </w:r>
           </w:p>
         </w:tc>
-        <w:tc>
-          <w:tcPr>
-            <w:tcW w:type="dxa" w:w="1728"/>
-          </w:tcPr>
-          <w:p>
-            <w:r>
-              <w:t>9th day of Ridvan [Baháʼí]</w:t>
-              <w:br/>
-              <w:br/>
-              <w:t>12th day of Ridvan [Baháʼí] (Sunday, May 2)</w:t>
-              <w:br/>
-              <w:br/>
-              <w:t>Declaration of Bab [Baháʼí] (Monday, May 24)</w:t>
-              <w:br/>
-              <w:br/>
-              <w:t>Ascension of Baha’u’llah [Baháʼí] (Saturday, May 29)</w:t>
-              <w:br/>
-              <w:br/>
-              <w:t>Shavuot [Judaism] (Saturday, June 5)</w:t>
-              <w:br/>
-              <w:br/>
-              <w:t>Shavuot [Judaism] (Sunday, June 6)</w:t>
-              <w:br/>
-              <w:br/>
-              <w:t>Hijra (New Year) [Islam] (Monday, August 9)</w:t>
-              <w:br/>
-              <w:br/>
-              <w:t>Ashura [Islam] (Wednesday, August 18)</w:t>
-            </w:r>
-          </w:p>
-        </w:tc>
       </w:tr>
       <w:tr>
         <w:tc>
           <w:tcPr>
-            <w:tcW w:type="dxa" w:w="1728"/>
+            <w:tcW w:type="dxa" w:w="2880"/>
           </w:tcPr>
           <w:p>
             <w:r>
               <w:rPr>
                 <w:b/>
               </w:rPr>
-              <w:t>Thursday, September 2</w:t>
+              <w:t>Monday, September 6</w:t>
+              <w:br/>
+              <w:t>(Week 2)</w:t>
             </w:r>
           </w:p>
         </w:tc>
         <w:tc>
           <w:tcPr>
-            <w:tcW w:type="dxa" w:w="1728"/>
+            <w:tcW w:type="dxa" w:w="2880"/>
           </w:tcPr>
           <w:p/>
         </w:tc>
         <w:tc>
           <w:tcPr>
-            <w:tcW w:type="dxa" w:w="1728"/>
-          </w:tcPr>
-          <w:p/>
-        </w:tc>
-        <w:tc>
-          <w:tcPr>
-            <w:tcW w:type="dxa" w:w="1728"/>
+            <w:tcW w:type="dxa" w:w="2880"/>
           </w:tcPr>
           <w:p>
             <w:r>
-              <w:t>Labor Day (Monday, September 6)</w:t>
+              <w:t>Labor Day</w:t>
               <w:br/>
               <w:br/>
               <w:t>Waitlist Deadline (Tuesday, September 7)</w:t>
@@ -214,49 +147,32 @@
             </w:r>
           </w:p>
         </w:tc>
-        <w:tc>
-          <w:tcPr>
-            <w:tcW w:type="dxa" w:w="1728"/>
-          </w:tcPr>
-          <w:p>
-            <w:r>
-              <w:t>Rosh Hashana [Judaism] (Tuesday, September 7)</w:t>
-              <w:br/>
-              <w:br/>
-              <w:t>Rosh Hashana [Judaism] (Wednesday, September 8)</w:t>
-            </w:r>
-          </w:p>
-        </w:tc>
       </w:tr>
       <w:tr>
         <w:tc>
           <w:tcPr>
-            <w:tcW w:type="dxa" w:w="1728"/>
+            <w:tcW w:type="dxa" w:w="2880"/>
           </w:tcPr>
           <w:p>
             <w:r>
               <w:rPr>
                 <w:b/>
               </w:rPr>
-              <w:t>Thursday, September 9</w:t>
+              <w:t>Monday, September 13</w:t>
+              <w:br/>
+              <w:t>(Week 3)</w:t>
             </w:r>
           </w:p>
         </w:tc>
         <w:tc>
           <w:tcPr>
-            <w:tcW w:type="dxa" w:w="1728"/>
+            <w:tcW w:type="dxa" w:w="2880"/>
           </w:tcPr>
           <w:p/>
         </w:tc>
         <w:tc>
           <w:tcPr>
-            <w:tcW w:type="dxa" w:w="1728"/>
-          </w:tcPr>
-          <w:p/>
-        </w:tc>
-        <w:tc>
-          <w:tcPr>
-            <w:tcW w:type="dxa" w:w="1728"/>
+            <w:tcW w:type="dxa" w:w="2880"/>
           </w:tcPr>
           <w:p>
             <w:r>
@@ -267,197 +183,32 @@
             </w:r>
           </w:p>
         </w:tc>
-        <w:tc>
-          <w:tcPr>
-            <w:tcW w:type="dxa" w:w="1728"/>
-          </w:tcPr>
-          <w:p>
-            <w:r>
-              <w:t>Ganesh Chaturthi [Hinduism] (Friday, September 10)</w:t>
-            </w:r>
-          </w:p>
-        </w:tc>
       </w:tr>
       <w:tr>
         <w:tc>
           <w:tcPr>
-            <w:tcW w:type="dxa" w:w="1728"/>
+            <w:tcW w:type="dxa" w:w="2880"/>
           </w:tcPr>
           <w:p>
             <w:r>
               <w:rPr>
                 <w:b/>
               </w:rPr>
-              <w:t>Thursday, September 16</w:t>
+              <w:t>Monday, September 20</w:t>
+              <w:br/>
+              <w:t>(Week 4)</w:t>
             </w:r>
           </w:p>
         </w:tc>
         <w:tc>
           <w:tcPr>
-            <w:tcW w:type="dxa" w:w="1728"/>
+            <w:tcW w:type="dxa" w:w="2880"/>
           </w:tcPr>
           <w:p/>
         </w:tc>
         <w:tc>
           <w:tcPr>
-            <w:tcW w:type="dxa" w:w="1728"/>
-          </w:tcPr>
-          <w:p/>
-        </w:tc>
-        <w:tc>
-          <w:tcPr>
-            <w:tcW w:type="dxa" w:w="1728"/>
-          </w:tcPr>
-          <w:p>
-            <w:r/>
-          </w:p>
-        </w:tc>
-        <w:tc>
-          <w:tcPr>
-            <w:tcW w:type="dxa" w:w="1728"/>
-          </w:tcPr>
-          <w:p>
-            <w:r>
-              <w:t>Yom Kippur [Judaism]</w:t>
-              <w:br/>
-              <w:br/>
-              <w:t>First and Second Days of Sukkot [Judaism] (Tuesday, September 21)</w:t>
-              <w:br/>
-              <w:br/>
-              <w:t>First and Second Days of Sukkot [Judaism] (Wednesday, September 22)</w:t>
-            </w:r>
-          </w:p>
-        </w:tc>
-      </w:tr>
-      <w:tr>
-        <w:tc>
-          <w:tcPr>
-            <w:tcW w:type="dxa" w:w="1728"/>
-          </w:tcPr>
-          <w:p>
-            <w:r>
-              <w:rPr>
-                <w:b/>
-              </w:rPr>
-              <w:t>Thursday, September 23</w:t>
-            </w:r>
-          </w:p>
-        </w:tc>
-        <w:tc>
-          <w:tcPr>
-            <w:tcW w:type="dxa" w:w="1728"/>
-          </w:tcPr>
-          <w:p/>
-        </w:tc>
-        <w:tc>
-          <w:tcPr>
-            <w:tcW w:type="dxa" w:w="1728"/>
-          </w:tcPr>
-          <w:p/>
-        </w:tc>
-        <w:tc>
-          <w:tcPr>
-            <w:tcW w:type="dxa" w:w="1728"/>
-          </w:tcPr>
-          <w:p>
-            <w:r/>
-          </w:p>
-        </w:tc>
-        <w:tc>
-          <w:tcPr>
-            <w:tcW w:type="dxa" w:w="1728"/>
-          </w:tcPr>
-          <w:p>
-            <w:r>
-              <w:t>Shemini Atzeret/Simchat Torah [Judaism] (Tuesday, September 28)</w:t>
-            </w:r>
-          </w:p>
-        </w:tc>
-      </w:tr>
-      <w:tr>
-        <w:tc>
-          <w:tcPr>
-            <w:tcW w:type="dxa" w:w="1728"/>
-          </w:tcPr>
-          <w:p>
-            <w:r>
-              <w:rPr>
-                <w:b/>
-              </w:rPr>
-              <w:t>Thursday, September 30</w:t>
-            </w:r>
-          </w:p>
-        </w:tc>
-        <w:tc>
-          <w:tcPr>
-            <w:tcW w:type="dxa" w:w="1728"/>
-          </w:tcPr>
-          <w:p/>
-        </w:tc>
-        <w:tc>
-          <w:tcPr>
-            <w:tcW w:type="dxa" w:w="1728"/>
-          </w:tcPr>
-          <w:p/>
-        </w:tc>
-        <w:tc>
-          <w:tcPr>
-            <w:tcW w:type="dxa" w:w="1728"/>
-          </w:tcPr>
-          <w:p>
-            <w:r>
-              <w:t>Internship/Independent Study/Research Deadline (Tuesday, October 5)</w:t>
-            </w:r>
-          </w:p>
-        </w:tc>
-        <w:tc>
-          <w:tcPr>
-            <w:tcW w:type="dxa" w:w="1728"/>
-          </w:tcPr>
-          <w:p>
-            <w:r>
-              <w:t>Navaratri Begins [Hinduism] (Wednesday, October 6)</w:t>
-            </w:r>
-          </w:p>
-        </w:tc>
-      </w:tr>
-      <w:tr>
-        <w:tc>
-          <w:tcPr>
-            <w:tcW w:type="dxa" w:w="1728"/>
-          </w:tcPr>
-          <w:p>
-            <w:r>
-              <w:rPr>
-                <w:b/>
-              </w:rPr>
-              <w:t>Thursday, October 7</w:t>
-            </w:r>
-          </w:p>
-        </w:tc>
-        <w:tc>
-          <w:tcPr>
-            <w:tcW w:type="dxa" w:w="1728"/>
-          </w:tcPr>
-          <w:p/>
-        </w:tc>
-        <w:tc>
-          <w:tcPr>
-            <w:tcW w:type="dxa" w:w="1728"/>
-          </w:tcPr>
-          <w:p/>
-        </w:tc>
-        <w:tc>
-          <w:tcPr>
-            <w:tcW w:type="dxa" w:w="1728"/>
-          </w:tcPr>
-          <w:p>
-            <w:r/>
-          </w:p>
-        </w:tc>
-        <w:tc>
-          <w:tcPr>
-            <w:tcW w:type="dxa" w:w="1728"/>
+            <w:tcW w:type="dxa" w:w="2880"/>
           </w:tcPr>
           <w:p>
             <w:r/>
@@ -467,85 +218,28 @@
       <w:tr>
         <w:tc>
           <w:tcPr>
-            <w:tcW w:type="dxa" w:w="1728"/>
+            <w:tcW w:type="dxa" w:w="2880"/>
           </w:tcPr>
           <w:p>
             <w:r>
               <w:rPr>
                 <w:b/>
               </w:rPr>
-              <w:t>Thursday, October 14</w:t>
+              <w:t>Monday, September 27</w:t>
+              <w:br/>
+              <w:t>(Week 5)</w:t>
             </w:r>
           </w:p>
         </w:tc>
         <w:tc>
           <w:tcPr>
-            <w:tcW w:type="dxa" w:w="1728"/>
+            <w:tcW w:type="dxa" w:w="2880"/>
           </w:tcPr>
           <w:p/>
         </w:tc>
         <w:tc>
           <w:tcPr>
-            <w:tcW w:type="dxa" w:w="1728"/>
-          </w:tcPr>
-          <w:p/>
-        </w:tc>
-        <w:tc>
-          <w:tcPr>
-            <w:tcW w:type="dxa" w:w="1728"/>
-          </w:tcPr>
-          <w:p>
-            <w:r/>
-          </w:p>
-        </w:tc>
-        <w:tc>
-          <w:tcPr>
-            <w:tcW w:type="dxa" w:w="1728"/>
-          </w:tcPr>
-          <w:p>
-            <w:r>
-              <w:t>Vijaya Dashami [Hinduism]</w:t>
-            </w:r>
-          </w:p>
-        </w:tc>
-      </w:tr>
-      <w:tr>
-        <w:tc>
-          <w:tcPr>
-            <w:tcW w:type="dxa" w:w="1728"/>
-          </w:tcPr>
-          <w:p>
-            <w:r>
-              <w:rPr>
-                <w:b/>
-              </w:rPr>
-              <w:t>Thursday, October 21</w:t>
-            </w:r>
-          </w:p>
-        </w:tc>
-        <w:tc>
-          <w:tcPr>
-            <w:tcW w:type="dxa" w:w="1728"/>
-          </w:tcPr>
-          <w:p/>
-        </w:tc>
-        <w:tc>
-          <w:tcPr>
-            <w:tcW w:type="dxa" w:w="1728"/>
-          </w:tcPr>
-          <w:p/>
-        </w:tc>
-        <w:tc>
-          <w:tcPr>
-            <w:tcW w:type="dxa" w:w="1728"/>
-          </w:tcPr>
-          <w:p>
-            <w:r/>
-          </w:p>
-        </w:tc>
-        <w:tc>
-          <w:tcPr>
-            <w:tcW w:type="dxa" w:w="1728"/>
+            <w:tcW w:type="dxa" w:w="2880"/>
           </w:tcPr>
           <w:p>
             <w:r/>
@@ -555,40 +249,61 @@
       <w:tr>
         <w:tc>
           <w:tcPr>
-            <w:tcW w:type="dxa" w:w="1728"/>
+            <w:tcW w:type="dxa" w:w="2880"/>
           </w:tcPr>
           <w:p>
             <w:r>
               <w:rPr>
                 <w:b/>
               </w:rPr>
-              <w:t>Thursday, October 28</w:t>
+              <w:t>Monday, October 4</w:t>
+              <w:br/>
+              <w:t>(Week 6)</w:t>
             </w:r>
           </w:p>
         </w:tc>
         <w:tc>
           <w:tcPr>
-            <w:tcW w:type="dxa" w:w="1728"/>
+            <w:tcW w:type="dxa" w:w="2880"/>
           </w:tcPr>
           <w:p/>
         </w:tc>
         <w:tc>
           <w:tcPr>
-            <w:tcW w:type="dxa" w:w="1728"/>
+            <w:tcW w:type="dxa" w:w="2880"/>
+          </w:tcPr>
+          <w:p>
+            <w:r>
+              <w:t>Internship/Independent Study/Research Deadline (Tuesday, October 5)</w:t>
+            </w:r>
+          </w:p>
+        </w:tc>
+      </w:tr>
+      <w:tr>
+        <w:tc>
+          <w:tcPr>
+            <w:tcW w:type="dxa" w:w="2880"/>
+          </w:tcPr>
+          <w:p>
+            <w:r>
+              <w:rPr>
+                <w:b/>
+              </w:rPr>
+              <w:t>Monday, October 11</w:t>
+              <w:br/>
+              <w:t>(Week 7)</w:t>
+            </w:r>
+          </w:p>
+        </w:tc>
+        <w:tc>
+          <w:tcPr>
+            <w:tcW w:type="dxa" w:w="2880"/>
           </w:tcPr>
           <w:p/>
         </w:tc>
         <w:tc>
           <w:tcPr>
-            <w:tcW w:type="dxa" w:w="1728"/>
-          </w:tcPr>
-          <w:p>
-            <w:r/>
-          </w:p>
-        </w:tc>
-        <w:tc>
-          <w:tcPr>
-            <w:tcW w:type="dxa" w:w="1728"/>
+            <w:tcW w:type="dxa" w:w="2880"/>
           </w:tcPr>
           <w:p>
             <w:r/>
@@ -598,93 +313,28 @@
       <w:tr>
         <w:tc>
           <w:tcPr>
-            <w:tcW w:type="dxa" w:w="1728"/>
+            <w:tcW w:type="dxa" w:w="2880"/>
           </w:tcPr>
           <w:p>
             <w:r>
               <w:rPr>
                 <w:b/>
               </w:rPr>
-              <w:t>Thursday, November 4</w:t>
+              <w:t>Monday, October 18</w:t>
+              <w:br/>
+              <w:t>(Week 8)</w:t>
             </w:r>
           </w:p>
         </w:tc>
         <w:tc>
           <w:tcPr>
-            <w:tcW w:type="dxa" w:w="1728"/>
+            <w:tcW w:type="dxa" w:w="2880"/>
           </w:tcPr>
           <w:p/>
         </w:tc>
         <w:tc>
           <w:tcPr>
-            <w:tcW w:type="dxa" w:w="1728"/>
-          </w:tcPr>
-          <w:p/>
-        </w:tc>
-        <w:tc>
-          <w:tcPr>
-            <w:tcW w:type="dxa" w:w="1728"/>
-          </w:tcPr>
-          <w:p>
-            <w:r>
-              <w:t>Deadline To Withdraw From Individual Courses (Wednesday, November 10)</w:t>
-            </w:r>
-          </w:p>
-        </w:tc>
-        <w:tc>
-          <w:tcPr>
-            <w:tcW w:type="dxa" w:w="1728"/>
-          </w:tcPr>
-          <w:p>
-            <w:r>
-              <w:t>Diwali [Hinduism, Buddhism, Jainism, Sikhism]</w:t>
-              <w:br/>
-              <w:br/>
-              <w:t>Birth of Bab [Baháʼí] (Saturday, November 6)</w:t>
-              <w:br/>
-              <w:br/>
-              <w:t>Birth of Baha’u’llah [Baháʼí] (Sunday, November 7)</w:t>
-            </w:r>
-          </w:p>
-        </w:tc>
-      </w:tr>
-      <w:tr>
-        <w:tc>
-          <w:tcPr>
-            <w:tcW w:type="dxa" w:w="1728"/>
-          </w:tcPr>
-          <w:p>
-            <w:r>
-              <w:rPr>
-                <w:b/>
-              </w:rPr>
-              <w:t>Thursday, November 11</w:t>
-            </w:r>
-          </w:p>
-        </w:tc>
-        <w:tc>
-          <w:tcPr>
-            <w:tcW w:type="dxa" w:w="1728"/>
-          </w:tcPr>
-          <w:p/>
-        </w:tc>
-        <w:tc>
-          <w:tcPr>
-            <w:tcW w:type="dxa" w:w="1728"/>
-          </w:tcPr>
-          <w:p/>
-        </w:tc>
-        <w:tc>
-          <w:tcPr>
-            <w:tcW w:type="dxa" w:w="1728"/>
-          </w:tcPr>
-          <w:p>
-            <w:r/>
-          </w:p>
-        </w:tc>
-        <w:tc>
-          <w:tcPr>
-            <w:tcW w:type="dxa" w:w="1728"/>
+            <w:tcW w:type="dxa" w:w="2880"/>
           </w:tcPr>
           <w:p>
             <w:r/>
@@ -694,40 +344,28 @@
       <w:tr>
         <w:tc>
           <w:tcPr>
-            <w:tcW w:type="dxa" w:w="1728"/>
+            <w:tcW w:type="dxa" w:w="2880"/>
           </w:tcPr>
           <w:p>
             <w:r>
               <w:rPr>
                 <w:b/>
               </w:rPr>
-              <w:t>Thursday, November 18</w:t>
+              <w:t>Monday, October 25</w:t>
+              <w:br/>
+              <w:t>(Week 9)</w:t>
             </w:r>
           </w:p>
         </w:tc>
         <w:tc>
           <w:tcPr>
-            <w:tcW w:type="dxa" w:w="1728"/>
+            <w:tcW w:type="dxa" w:w="2880"/>
           </w:tcPr>
           <w:p/>
         </w:tc>
         <w:tc>
           <w:tcPr>
-            <w:tcW w:type="dxa" w:w="1728"/>
-          </w:tcPr>
-          <w:p/>
-        </w:tc>
-        <w:tc>
-          <w:tcPr>
-            <w:tcW w:type="dxa" w:w="1728"/>
-          </w:tcPr>
-          <w:p>
-            <w:r/>
-          </w:p>
-        </w:tc>
-        <w:tc>
-          <w:tcPr>
-            <w:tcW w:type="dxa" w:w="1728"/>
+            <w:tcW w:type="dxa" w:w="2880"/>
           </w:tcPr>
           <w:p>
             <w:r/>
@@ -737,45 +375,28 @@
       <w:tr>
         <w:tc>
           <w:tcPr>
-            <w:tcW w:type="dxa" w:w="1728"/>
+            <w:tcW w:type="dxa" w:w="2880"/>
           </w:tcPr>
           <w:p>
             <w:r>
               <w:rPr>
                 <w:b/>
               </w:rPr>
-              <w:t>Thursday, November 25</w:t>
+              <w:t>Monday, November 1</w:t>
+              <w:br/>
+              <w:t>(Week 10)</w:t>
             </w:r>
           </w:p>
         </w:tc>
         <w:tc>
           <w:tcPr>
-            <w:tcW w:type="dxa" w:w="1728"/>
+            <w:tcW w:type="dxa" w:w="2880"/>
           </w:tcPr>
           <w:p/>
         </w:tc>
         <w:tc>
           <w:tcPr>
-            <w:tcW w:type="dxa" w:w="1728"/>
-          </w:tcPr>
-          <w:p/>
-        </w:tc>
-        <w:tc>
-          <w:tcPr>
-            <w:tcW w:type="dxa" w:w="1728"/>
-          </w:tcPr>
-          <w:p>
-            <w:r>
-              <w:t>Thanksgiving Recess Thanksgiving Day</w:t>
-              <w:br/>
-              <w:br/>
-              <w:t>American Indian Heritage Day (Friday, November 26)</w:t>
-            </w:r>
-          </w:p>
-        </w:tc>
-        <w:tc>
-          <w:tcPr>
-            <w:tcW w:type="dxa" w:w="1728"/>
+            <w:tcW w:type="dxa" w:w="2880"/>
           </w:tcPr>
           <w:p>
             <w:r/>
@@ -785,40 +406,159 @@
       <w:tr>
         <w:tc>
           <w:tcPr>
-            <w:tcW w:type="dxa" w:w="1728"/>
+            <w:tcW w:type="dxa" w:w="2880"/>
           </w:tcPr>
           <w:p>
             <w:r>
               <w:rPr>
                 <w:b/>
               </w:rPr>
-              <w:t>Thursday, December 2</w:t>
+              <w:t>Monday, November 8</w:t>
+              <w:br/>
+              <w:t>(Week 11)</w:t>
             </w:r>
           </w:p>
         </w:tc>
         <w:tc>
           <w:tcPr>
-            <w:tcW w:type="dxa" w:w="1728"/>
+            <w:tcW w:type="dxa" w:w="2880"/>
           </w:tcPr>
           <w:p/>
         </w:tc>
         <w:tc>
           <w:tcPr>
-            <w:tcW w:type="dxa" w:w="1728"/>
+            <w:tcW w:type="dxa" w:w="2880"/>
+          </w:tcPr>
+          <w:p>
+            <w:r>
+              <w:t>Deadline To Withdraw From Individual Courses (Wednesday, November 10)</w:t>
+            </w:r>
+          </w:p>
+        </w:tc>
+      </w:tr>
+      <w:tr>
+        <w:tc>
+          <w:tcPr>
+            <w:tcW w:type="dxa" w:w="2880"/>
+          </w:tcPr>
+          <w:p>
+            <w:r>
+              <w:rPr>
+                <w:b/>
+              </w:rPr>
+              <w:t>Monday, November 15</w:t>
+              <w:br/>
+              <w:t>(Week 12)</w:t>
+            </w:r>
+          </w:p>
+        </w:tc>
+        <w:tc>
+          <w:tcPr>
+            <w:tcW w:type="dxa" w:w="2880"/>
           </w:tcPr>
           <w:p/>
         </w:tc>
         <w:tc>
           <w:tcPr>
-            <w:tcW w:type="dxa" w:w="1728"/>
+            <w:tcW w:type="dxa" w:w="2880"/>
           </w:tcPr>
           <w:p>
             <w:r/>
           </w:p>
         </w:tc>
+      </w:tr>
+      <w:tr>
         <w:tc>
           <w:tcPr>
-            <w:tcW w:type="dxa" w:w="1728"/>
+            <w:tcW w:type="dxa" w:w="2880"/>
+          </w:tcPr>
+          <w:p>
+            <w:r>
+              <w:rPr>
+                <w:b/>
+              </w:rPr>
+              <w:t>Monday, November 22</w:t>
+              <w:br/>
+              <w:t>(Week 13)</w:t>
+            </w:r>
+          </w:p>
+        </w:tc>
+        <w:tc>
+          <w:tcPr>
+            <w:tcW w:type="dxa" w:w="2880"/>
+          </w:tcPr>
+          <w:p/>
+        </w:tc>
+        <w:tc>
+          <w:tcPr>
+            <w:tcW w:type="dxa" w:w="2880"/>
+          </w:tcPr>
+          <w:p>
+            <w:r>
+              <w:t>Thanksgiving Day (Thursday, November 25)</w:t>
+              <w:br/>
+              <w:br/>
+              <w:t>American Indian Heritage Day (Friday, November 26)</w:t>
+            </w:r>
+          </w:p>
+        </w:tc>
+      </w:tr>
+      <w:tr>
+        <w:tc>
+          <w:tcPr>
+            <w:tcW w:type="dxa" w:w="2880"/>
+          </w:tcPr>
+          <w:p>
+            <w:r>
+              <w:rPr>
+                <w:b/>
+              </w:rPr>
+              <w:t>Monday, November 29</w:t>
+              <w:br/>
+              <w:t>(Week 14)</w:t>
+            </w:r>
+          </w:p>
+        </w:tc>
+        <w:tc>
+          <w:tcPr>
+            <w:tcW w:type="dxa" w:w="2880"/>
+          </w:tcPr>
+          <w:p/>
+        </w:tc>
+        <w:tc>
+          <w:tcPr>
+            <w:tcW w:type="dxa" w:w="2880"/>
+          </w:tcPr>
+          <w:p>
+            <w:r/>
+          </w:p>
+        </w:tc>
+      </w:tr>
+      <w:tr>
+        <w:tc>
+          <w:tcPr>
+            <w:tcW w:type="dxa" w:w="2880"/>
+          </w:tcPr>
+          <w:p>
+            <w:r>
+              <w:rPr>
+                <w:b/>
+              </w:rPr>
+              <w:t>Monday, December 6</w:t>
+              <w:br/>
+              <w:t>(Week 15)</w:t>
+            </w:r>
+          </w:p>
+        </w:tc>
+        <w:tc>
+          <w:tcPr>
+            <w:tcW w:type="dxa" w:w="2880"/>
+          </w:tcPr>
+          <w:p/>
+        </w:tc>
+        <w:tc>
+          <w:tcPr>
+            <w:tcW w:type="dxa" w:w="2880"/>
           </w:tcPr>
           <w:p>
             <w:r/>
@@ -845,7 +585,7 @@
       <w:jc w:val="right"/>
     </w:pPr>
     <w:r>
-      <w:t>Last updated: 7/23/2021</w:t>
+      <w:t>Last updated: 8/9/2021</w:t>
     </w:r>
   </w:p>
 </w:hdr>
@@ -12919,7 +12659,6 @@
   </w:style>
   <w:style w:type="table" w:customStyle="1" w:styleId="SYL_TABLE">
     <w:name w:val="SYL_TABLE"/>
-    <w:basedOn w:val="MediumGrid1"/>
     <w:pPr>
       <w:spacing w:line="240" w:lineRule="auto"/>
       <w:jc w:val="center"/>

</xml_diff>

<commit_message>
Included some Line Spacing and make it more clearer for user side
</commit_message>
<xml_diff>
--- a/_.docx
+++ b/_.docx
@@ -56,7 +56,7 @@
               <w:rPr>
                 <w:b/>
               </w:rPr>
-              <w:t xml:space="preserve">         </w:t>
+              <w:t>Registrar Info</w:t>
             </w:r>
           </w:p>
         </w:tc>
@@ -69,7 +69,7 @@
               <w:rPr>
                 <w:b/>
               </w:rPr>
-              <w:t>Registrar Info</w:t>
+              <w:t>Common Religious Observances</w:t>
             </w:r>
           </w:p>
         </w:tc>
@@ -94,18 +94,20 @@
           <w:tcPr>
             <w:tcW w:type="dxa" w:w="2880"/>
           </w:tcPr>
-          <w:p/>
+          <w:p>
+            <w:r>
+              <w:t>First Day Of Classes</w:t>
+              <w:br/>
+              <w:t>Late Registration Begins (Tuesday, August 31)</w:t>
+            </w:r>
+          </w:p>
         </w:tc>
         <w:tc>
           <w:tcPr>
             <w:tcW w:type="dxa" w:w="2880"/>
           </w:tcPr>
           <w:p>
-            <w:r>
-              <w:t>First Day Of Classes</w:t>
-              <w:br/>
-              <w:t>Late Registration Begins (Tuesday, August 31)</w:t>
-            </w:r>
+            <w:r/>
           </w:p>
         </w:tc>
       </w:tr>
@@ -129,12 +131,6 @@
           <w:tcPr>
             <w:tcW w:type="dxa" w:w="2880"/>
           </w:tcPr>
-          <w:p/>
-        </w:tc>
-        <w:tc>
-          <w:tcPr>
-            <w:tcW w:type="dxa" w:w="2880"/>
-          </w:tcPr>
           <w:p>
             <w:r>
               <w:t>Labor Day</w:t>
@@ -144,6 +140,22 @@
               <w:br/>
               <w:br/>
               <w:t>Waitlists Deactivated (Wednesday, September 8)</w:t>
+            </w:r>
+          </w:p>
+        </w:tc>
+        <w:tc>
+          <w:tcPr>
+            <w:tcW w:type="dxa" w:w="2880"/>
+          </w:tcPr>
+          <w:p>
+            <w:r>
+              <w:t>Rosh Hashana [Judaism] (Tuesday, September 7)</w:t>
+              <w:br/>
+              <w:br/>
+              <w:t>Rosh Hashana [Judaism] (Wednesday, September 8)</w:t>
+              <w:br/>
+              <w:br/>
+              <w:t>Ganesh Chaturthi [Hinduism] (Friday, September 10)</w:t>
             </w:r>
           </w:p>
         </w:tc>
@@ -168,7 +180,14 @@
           <w:tcPr>
             <w:tcW w:type="dxa" w:w="2880"/>
           </w:tcPr>
-          <w:p/>
+          <w:p>
+            <w:r>
+              <w:t>Schedule Adjustment Deadline (Tuesday, September 14)</w:t>
+              <w:br/>
+              <w:br/>
+              <w:t>Graduation Application Deadline (Wednesday, September 15)</w:t>
+            </w:r>
+          </w:p>
         </w:tc>
         <w:tc>
           <w:tcPr>
@@ -176,10 +195,7 @@
           </w:tcPr>
           <w:p>
             <w:r>
-              <w:t>Schedule Adjustment Deadline (Tuesday, September 14)</w:t>
-              <w:br/>
-              <w:br/>
-              <w:t>Graduation Application Deadline (Wednesday, September 15)</w:t>
+              <w:t>Yom Kippur [Judaism] (Thursday, September 16)</w:t>
             </w:r>
           </w:p>
         </w:tc>
@@ -204,14 +220,21 @@
           <w:tcPr>
             <w:tcW w:type="dxa" w:w="2880"/>
           </w:tcPr>
-          <w:p/>
+          <w:p>
+            <w:r/>
+          </w:p>
         </w:tc>
         <w:tc>
           <w:tcPr>
             <w:tcW w:type="dxa" w:w="2880"/>
           </w:tcPr>
           <w:p>
-            <w:r/>
+            <w:r>
+              <w:t>First and Second Days of Sukkot [Judaism] (Tuesday, September 21)</w:t>
+              <w:br/>
+              <w:br/>
+              <w:t>First and Second Days of Sukkot [Judaism] (Wednesday, September 22)</w:t>
+            </w:r>
           </w:p>
         </w:tc>
       </w:tr>
@@ -235,14 +258,18 @@
           <w:tcPr>
             <w:tcW w:type="dxa" w:w="2880"/>
           </w:tcPr>
-          <w:p/>
+          <w:p>
+            <w:r/>
+          </w:p>
         </w:tc>
         <w:tc>
           <w:tcPr>
             <w:tcW w:type="dxa" w:w="2880"/>
           </w:tcPr>
           <w:p>
-            <w:r/>
+            <w:r>
+              <w:t>Shemini Atzeret/Simchat Torah [Judaism] (Tuesday, September 28)</w:t>
+            </w:r>
           </w:p>
         </w:tc>
       </w:tr>
@@ -266,7 +293,11 @@
           <w:tcPr>
             <w:tcW w:type="dxa" w:w="2880"/>
           </w:tcPr>
-          <w:p/>
+          <w:p>
+            <w:r>
+              <w:t>Internship/Independent Study/Research Deadline (Tuesday, October 5)</w:t>
+            </w:r>
+          </w:p>
         </w:tc>
         <w:tc>
           <w:tcPr>
@@ -274,7 +305,7 @@
           </w:tcPr>
           <w:p>
             <w:r>
-              <w:t>Internship/Independent Study/Research Deadline (Tuesday, October 5)</w:t>
+              <w:t>Navaratri Begins [Hinduism] (Wednesday, October 6)</w:t>
             </w:r>
           </w:p>
         </w:tc>
@@ -299,14 +330,18 @@
           <w:tcPr>
             <w:tcW w:type="dxa" w:w="2880"/>
           </w:tcPr>
-          <w:p/>
+          <w:p>
+            <w:r/>
+          </w:p>
         </w:tc>
         <w:tc>
           <w:tcPr>
             <w:tcW w:type="dxa" w:w="2880"/>
           </w:tcPr>
           <w:p>
-            <w:r/>
+            <w:r>
+              <w:t>Vijaya Dashami [Hinduism] (Thursday, October 14)</w:t>
+            </w:r>
           </w:p>
         </w:tc>
       </w:tr>
@@ -330,7 +365,9 @@
           <w:tcPr>
             <w:tcW w:type="dxa" w:w="2880"/>
           </w:tcPr>
-          <w:p/>
+          <w:p>
+            <w:r/>
+          </w:p>
         </w:tc>
         <w:tc>
           <w:tcPr>
@@ -361,7 +398,9 @@
           <w:tcPr>
             <w:tcW w:type="dxa" w:w="2880"/>
           </w:tcPr>
-          <w:p/>
+          <w:p>
+            <w:r/>
+          </w:p>
         </w:tc>
         <w:tc>
           <w:tcPr>
@@ -392,14 +431,24 @@
           <w:tcPr>
             <w:tcW w:type="dxa" w:w="2880"/>
           </w:tcPr>
-          <w:p/>
+          <w:p>
+            <w:r/>
+          </w:p>
         </w:tc>
         <w:tc>
           <w:tcPr>
             <w:tcW w:type="dxa" w:w="2880"/>
           </w:tcPr>
           <w:p>
-            <w:r/>
+            <w:r>
+              <w:t>Diwali [Hinduism, Buddhism, Jainism, Sikhism] (Thursday, November 4)</w:t>
+              <w:br/>
+              <w:br/>
+              <w:t>Birth of Bab [Baháʼí] (Saturday, November 6)</w:t>
+              <w:br/>
+              <w:br/>
+              <w:t>Birth of Baha’u’llah [Baháʼí] (Sunday, November 7)</w:t>
+            </w:r>
           </w:p>
         </w:tc>
       </w:tr>
@@ -423,16 +472,18 @@
           <w:tcPr>
             <w:tcW w:type="dxa" w:w="2880"/>
           </w:tcPr>
-          <w:p/>
+          <w:p>
+            <w:r>
+              <w:t>Deadline To Withdraw From Individual Courses (Wednesday, November 10)</w:t>
+            </w:r>
+          </w:p>
         </w:tc>
         <w:tc>
           <w:tcPr>
             <w:tcW w:type="dxa" w:w="2880"/>
           </w:tcPr>
           <w:p>
-            <w:r>
-              <w:t>Deadline To Withdraw From Individual Courses (Wednesday, November 10)</w:t>
-            </w:r>
+            <w:r/>
           </w:p>
         </w:tc>
       </w:tr>
@@ -456,7 +507,9 @@
           <w:tcPr>
             <w:tcW w:type="dxa" w:w="2880"/>
           </w:tcPr>
-          <w:p/>
+          <w:p>
+            <w:r/>
+          </w:p>
         </w:tc>
         <w:tc>
           <w:tcPr>
@@ -487,12 +540,6 @@
           <w:tcPr>
             <w:tcW w:type="dxa" w:w="2880"/>
           </w:tcPr>
-          <w:p/>
-        </w:tc>
-        <w:tc>
-          <w:tcPr>
-            <w:tcW w:type="dxa" w:w="2880"/>
-          </w:tcPr>
           <w:p>
             <w:r>
               <w:t>Thanksgiving Day (Thursday, November 25)</w:t>
@@ -500,6 +547,14 @@
               <w:br/>
               <w:t>American Indian Heritage Day (Friday, November 26)</w:t>
             </w:r>
+          </w:p>
+        </w:tc>
+        <w:tc>
+          <w:tcPr>
+            <w:tcW w:type="dxa" w:w="2880"/>
+          </w:tcPr>
+          <w:p>
+            <w:r/>
           </w:p>
         </w:tc>
       </w:tr>
@@ -523,7 +578,9 @@
           <w:tcPr>
             <w:tcW w:type="dxa" w:w="2880"/>
           </w:tcPr>
-          <w:p/>
+          <w:p>
+            <w:r/>
+          </w:p>
         </w:tc>
         <w:tc>
           <w:tcPr>
@@ -554,7 +611,9 @@
           <w:tcPr>
             <w:tcW w:type="dxa" w:w="2880"/>
           </w:tcPr>
-          <w:p/>
+          <w:p>
+            <w:r/>
+          </w:p>
         </w:tc>
         <w:tc>
           <w:tcPr>
@@ -585,7 +644,7 @@
       <w:jc w:val="right"/>
     </w:pPr>
     <w:r>
-      <w:t>Last updated: 8/9/2021</w:t>
+      <w:t>Last updated: 8/13/2021</w:t>
     </w:r>
   </w:p>
 </w:hdr>

</xml_diff>